<commit_message>
Updated descriptions for Workshop.
</commit_message>
<xml_diff>
--- a/Resources/Workshop/Workshop.docx
+++ b/Resources/Workshop/Workshop.docx
@@ -390,6 +390,7 @@
         <w:pStyle w:val="Heading2"/>
       </w:pPr>
       <w:r>
+        <w:lastRenderedPageBreak/>
         <w:t>Create Factories</w:t>
       </w:r>
     </w:p>
@@ -1111,6 +1112,7 @@
           <w:noProof/>
           <w:lang w:val="bg-BG"/>
         </w:rPr>
+        <w:lastRenderedPageBreak/>
         <w:drawing>
           <wp:inline distT="0" distB="0" distL="0" distR="0" wp14:anchorId="5AB1F58A" wp14:editId="3B5FBFDA">
             <wp:extent cx="6278880" cy="1254760"/>
@@ -1287,12 +1289,16 @@
         </w:rPr>
         <w:t>“</w:t>
       </w:r>
+      <w:bookmarkStart w:id="0" w:name="OLE_LINK1"/>
+      <w:bookmarkStart w:id="1" w:name="OLE_LINK2"/>
       <w:r>
         <w:rPr>
           <w:rStyle w:val="CodeChar"/>
         </w:rPr>
         <w:t>Menu not found!</w:t>
       </w:r>
+      <w:bookmarkEnd w:id="0"/>
+      <w:bookmarkEnd w:id="1"/>
       <w:r>
         <w:rPr>
           <w:rFonts w:ascii="Consolas" w:eastAsia="Times New Roman" w:hAnsi="Consolas" w:cs="Arial"/>
@@ -1304,6 +1310,8 @@
       <w:r>
         <w:t xml:space="preserve"> and </w:t>
       </w:r>
+      <w:bookmarkStart w:id="2" w:name="OLE_LINK3"/>
+      <w:bookmarkStart w:id="3" w:name="OLE_LINK4"/>
       <w:r>
         <w:rPr>
           <w:rFonts w:ascii="Consolas" w:eastAsia="Times New Roman" w:hAnsi="Consolas" w:cs="Arial"/>
@@ -1318,6 +1326,8 @@
         </w:rPr>
         <w:t>{menuType} is not a menu!</w:t>
       </w:r>
+      <w:bookmarkEnd w:id="2"/>
+      <w:bookmarkEnd w:id="3"/>
       <w:r>
         <w:rPr>
           <w:rFonts w:ascii="Consolas" w:eastAsia="Times New Roman" w:hAnsi="Consolas" w:cs="Arial"/>
@@ -1819,7 +1829,19 @@
           <w:rPr>
             <w:rStyle w:val="Hyperlink"/>
           </w:rPr>
-          <w:t>this</w:t>
+          <w:t>th</w:t>
+        </w:r>
+        <w:r>
+          <w:rPr>
+            <w:rStyle w:val="Hyperlink"/>
+          </w:rPr>
+          <w:t>i</w:t>
+        </w:r>
+        <w:r>
+          <w:rPr>
+            <w:rStyle w:val="Hyperlink"/>
+          </w:rPr>
+          <w:t>s</w:t>
         </w:r>
       </w:hyperlink>
       <w:r>
@@ -1854,6 +1876,7 @@
         <w:rPr>
           <w:noProof/>
         </w:rPr>
+        <w:lastRenderedPageBreak/>
         <w:drawing>
           <wp:inline distT="0" distB="0" distL="0" distR="0" wp14:anchorId="40010AEC" wp14:editId="5BA7D221">
             <wp:extent cx="3677920" cy="675640"/>
@@ -2502,14 +2525,23 @@
     </w:p>
     <w:p>
       <w:r>
-        <w:t>The reset method surprisingly resets the session setting the user to null and assigning new Stack of IMenu to history. Like so:</w:t>
-      </w:r>
-    </w:p>
-    <w:p>
-      <w:r>
-        <w:rPr>
-          <w:noProof/>
-        </w:rPr>
+        <w:t xml:space="preserve">The reset method surprisingly resets the session setting the user to null and assigning new Stack of </w:t>
+      </w:r>
+      <w:proofErr w:type="spellStart"/>
+      <w:r>
+        <w:t>IMenu</w:t>
+      </w:r>
+      <w:proofErr w:type="spellEnd"/>
+      <w:r>
+        <w:t xml:space="preserve"> to history. Like so:</w:t>
+      </w:r>
+    </w:p>
+    <w:p>
+      <w:r>
+        <w:rPr>
+          <w:noProof/>
+        </w:rPr>
+        <w:lastRenderedPageBreak/>
         <w:drawing>
           <wp:inline distT="0" distB="0" distL="0" distR="0" wp14:anchorId="68C38E22" wp14:editId="7F00BC8C">
             <wp:extent cx="2914650" cy="895350"/>
@@ -2797,6 +2829,7 @@
         <w:rPr>
           <w:noProof/>
         </w:rPr>
+        <w:lastRenderedPageBreak/>
         <w:drawing>
           <wp:inline distT="0" distB="0" distL="0" distR="0" wp14:anchorId="3C706F09" wp14:editId="406085E2">
             <wp:extent cx="4342857" cy="885714"/>
@@ -3247,6 +3280,7 @@
         <w:rPr>
           <w:noProof/>
         </w:rPr>
+        <w:lastRenderedPageBreak/>
         <w:t xml:space="preserve">ConfigureServices </w:t>
       </w:r>
     </w:p>
@@ -4083,6 +4117,7 @@
     </w:p>
     <w:p>
       <w:r>
+        <w:lastRenderedPageBreak/>
         <w:t>The whole thing should look like this:</w:t>
       </w:r>
     </w:p>
@@ -4246,8 +4281,21 @@
       </w:r>
     </w:p>
     <w:p>
-      <w:r>
-        <w:t>Next we are going to generate an automatic property with just a getter and its going to represent text lines as an array of strings:</w:t>
+      <w:proofErr w:type="gramStart"/>
+      <w:r>
+        <w:t>Next</w:t>
+      </w:r>
+      <w:proofErr w:type="gramEnd"/>
+      <w:r>
+        <w:t xml:space="preserve"> we are going to generate an automatic property with just a getter and </w:t>
+      </w:r>
+      <w:proofErr w:type="spellStart"/>
+      <w:r>
+        <w:t>its</w:t>
+      </w:r>
+      <w:proofErr w:type="spellEnd"/>
+      <w:r>
+        <w:t xml:space="preserve"> going to represent text lines as an array of strings:</w:t>
       </w:r>
     </w:p>
     <w:p>
@@ -4272,13 +4320,11 @@
             <v:path o:extrusionok="f" gradientshapeok="t" o:connecttype="rect"/>
             <o:lock v:ext="edit" aspectratio="t"/>
           </v:shapetype>
-          <v:shape id="_x0000_i1035" type="#_x0000_t75" style="width:195.6pt;height:15.6pt">
+          <v:shape id="_x0000_i1025" type="#_x0000_t75" style="width:195.75pt;height:15.75pt">
             <v:imagedata r:id="rId38" o:title="devenv_2018-04-10_08-00-47"/>
           </v:shape>
         </w:pict>
       </w:r>
-      <w:bookmarkStart w:id="0" w:name="_GoBack"/>
-      <w:bookmarkEnd w:id="0"/>
     </w:p>
     <w:p>
       <w:r>
@@ -4303,7 +4349,7 @@
     <w:p>
       <w:r>
         <w:pict w14:anchorId="0A1B6D99">
-          <v:shape id="_x0000_i1036" type="#_x0000_t75" style="width:409.6pt;height:212.4pt">
+          <v:shape id="_x0000_i1026" type="#_x0000_t75" style="width:409.5pt;height:212.25pt">
             <v:imagedata r:id="rId39" o:title="devenv_2018-04-10_08-08-22"/>
           </v:shape>
         </w:pict>
@@ -4311,6 +4357,7 @@
     </w:p>
     <w:p>
       <w:r>
+        <w:lastRenderedPageBreak/>
         <w:t xml:space="preserve">The last piece of code you need to add is a public constructor that takes </w:t>
       </w:r>
       <w:r>
@@ -4338,7 +4385,7 @@
           <w:noProof/>
         </w:rPr>
         <w:pict w14:anchorId="283FA01F">
-          <v:shape id="_x0000_i1037" type="#_x0000_t75" style="width:248.4pt;height:58.4pt">
+          <v:shape id="_x0000_i1027" type="#_x0000_t75" style="width:248.25pt;height:58.5pt">
             <v:imagedata r:id="rId40" o:title="devenv_2018-04-10_08-13-59"/>
           </v:shape>
         </w:pict>
@@ -4435,7 +4482,7 @@
     <w:p>
       <w:r>
         <w:pict w14:anchorId="43F232BA">
-          <v:shape id="_x0000_i1038" type="#_x0000_t75" style="width:412pt;height:283.6pt">
+          <v:shape id="_x0000_i1028" type="#_x0000_t75" style="width:411.75pt;height:283.5pt">
             <v:imagedata r:id="rId41" o:title="devenv_2018-04-10_08-32-40"/>
           </v:shape>
         </w:pict>
@@ -4460,8 +4507,13 @@
       </w:r>
     </w:p>
     <w:p>
-      <w:r>
-        <w:t>Again I’m leaving this up to you. The interface</w:t>
+      <w:proofErr w:type="gramStart"/>
+      <w:r>
+        <w:t>Again</w:t>
+      </w:r>
+      <w:proofErr w:type="gramEnd"/>
+      <w:r>
+        <w:t xml:space="preserve"> I’m leaving this up to you. The interface</w:t>
       </w:r>
       <w:r>
         <w:t xml:space="preserve"> y</w:t>
@@ -4564,6 +4616,7 @@
         <w:rPr>
           <w:noProof/>
         </w:rPr>
+        <w:lastRenderedPageBreak/>
         <w:drawing>
           <wp:inline distT="0" distB="0" distL="0" distR="0" wp14:anchorId="154B102E" wp14:editId="12598037">
             <wp:extent cx="6626225" cy="2133716"/>
@@ -4934,7 +4987,15 @@
     </w:p>
     <w:p>
       <w:r>
-        <w:t xml:space="preserve">First of all </w:t>
+        <w:t xml:space="preserve">First of </w:t>
+      </w:r>
+      <w:proofErr w:type="gramStart"/>
+      <w:r>
+        <w:t>all</w:t>
+      </w:r>
+      <w:proofErr w:type="gramEnd"/>
+      <w:r>
+        <w:t xml:space="preserve"> </w:t>
       </w:r>
       <w:r>
         <w:t xml:space="preserve">define a private </w:t>
@@ -4952,7 +5013,7 @@
     <w:p>
       <w:r>
         <w:pict w14:anchorId="428A5F90">
-          <v:shape id="_x0000_i1039" type="#_x0000_t75" style="width:323.6pt;height:98.4pt">
+          <v:shape id="_x0000_i1029" type="#_x0000_t75" style="width:324pt;height:98.25pt">
             <v:imagedata r:id="rId47" o:title="devenv_2018-04-10_00-31-07"/>
           </v:shape>
         </w:pict>
@@ -4960,11 +5021,12 @@
     </w:p>
     <w:p>
       <w:r>
+        <w:lastRenderedPageBreak/>
         <w:t>Next in the Execute method you should get the type name of the current object, remove the “Command” suffix, create a menu with that name and return it. The implementation should look like this:</w:t>
       </w:r>
       <w:r>
         <w:pict w14:anchorId="2A139841">
-          <v:shape id="_x0000_i1040" type="#_x0000_t75" style="width:511.6pt;height:115.6pt">
+          <v:shape id="_x0000_i1030" type="#_x0000_t75" style="width:511.5pt;height:115.5pt">
             <v:imagedata r:id="rId48" o:title="devenv_2018-04-10_00-40-47"/>
           </v:shape>
         </w:pict>
@@ -5143,7 +5205,7 @@
           <w:noProof/>
         </w:rPr>
         <w:pict w14:anchorId="2C52A4AA">
-          <v:shape id="_x0000_i1041" type="#_x0000_t75" style="width:362.4pt;height:129.2pt">
+          <v:shape id="_x0000_i1031" type="#_x0000_t75" style="width:362.25pt;height:129pt">
             <v:imagedata r:id="rId50" o:title="devenv_2018-04-10_01-10-29"/>
           </v:shape>
         </w:pict>
@@ -5224,7 +5286,7 @@
           <w:rStyle w:val="CodeChar"/>
         </w:rPr>
         <w:pict w14:anchorId="7C8AB70E">
-          <v:shape id="_x0000_i1042" type="#_x0000_t75" style="width:165.2pt;height:85.6pt">
+          <v:shape id="_x0000_i1032" type="#_x0000_t75" style="width:165pt;height:85.5pt">
             <v:imagedata r:id="rId51" o:title="devenv_2018-04-10_01-15-24"/>
           </v:shape>
         </w:pict>
@@ -5245,6 +5307,7 @@
         <w:rPr>
           <w:noProof/>
         </w:rPr>
+        <w:lastRenderedPageBreak/>
         <w:t>LoadCategories</w:t>
       </w:r>
     </w:p>
@@ -5463,7 +5526,7 @@
     <w:p>
       <w:r>
         <w:pict w14:anchorId="7AF5C087">
-          <v:shape id="_x0000_i1043" type="#_x0000_t75" style="width:260.4pt;height:86.4pt">
+          <v:shape id="_x0000_i1033" type="#_x0000_t75" style="width:260.25pt;height:86.25pt">
             <v:imagedata r:id="rId54" o:title="devenv_2018-04-10_08-52-00"/>
           </v:shape>
         </w:pict>
@@ -5502,8 +5565,13 @@
       </w:r>
     </w:p>
     <w:p>
-      <w:r>
-        <w:t xml:space="preserve">First we will define an </w:t>
+      <w:proofErr w:type="gramStart"/>
+      <w:r>
+        <w:t>First</w:t>
+      </w:r>
+      <w:proofErr w:type="gramEnd"/>
+      <w:r>
+        <w:t xml:space="preserve"> we will define an </w:t>
       </w:r>
       <w:r>
         <w:rPr>
@@ -5784,8 +5852,13 @@
       </w:r>
     </w:p>
     <w:p>
-      <w:r>
-        <w:t>Finally you need to return the result of execution of the command:</w:t>
+      <w:proofErr w:type="gramStart"/>
+      <w:r>
+        <w:t>Finally</w:t>
+      </w:r>
+      <w:proofErr w:type="gramEnd"/>
+      <w:r>
+        <w:t xml:space="preserve"> you need to return the result of execution of the command:</w:t>
       </w:r>
     </w:p>
     <w:p>
@@ -5853,6 +5926,7 @@
         <w:rPr>
           <w:noProof/>
         </w:rPr>
+        <w:lastRenderedPageBreak/>
         <w:drawing>
           <wp:inline distT="0" distB="0" distL="0" distR="0" wp14:anchorId="0D65326C" wp14:editId="02177C4E">
             <wp:extent cx="5424805" cy="2527300"/>
@@ -6055,7 +6129,7 @@
     <w:p>
       <w:r>
         <w:pict w14:anchorId="34680F9F">
-          <v:shape id="_x0000_i1044" type="#_x0000_t75" style="width:512.4pt;height:170.4pt">
+          <v:shape id="_x0000_i1034" type="#_x0000_t75" style="width:512.25pt;height:170.25pt">
             <v:imagedata r:id="rId62" o:title="devenv_2018-04-10_09-28-27"/>
           </v:shape>
         </w:pict>
@@ -6095,6 +6169,7 @@
     </w:p>
     <w:p>
       <w:r>
+        <w:lastRenderedPageBreak/>
         <w:t xml:space="preserve">Execute method does nothing but fetching current menu from session and calling the change page method with no arguments if </w:t>
       </w:r>
       <w:r>
@@ -6108,7 +6183,7 @@
       </w:r>
       <w:r>
         <w:pict w14:anchorId="0873D285">
-          <v:shape id="_x0000_i1045" type="#_x0000_t75" style="width:309.2pt;height:140.4pt">
+          <v:shape id="_x0000_i1035" type="#_x0000_t75" style="width:309pt;height:140.25pt">
             <v:imagedata r:id="rId63" o:title="devenv_2018-04-10_09-41-34"/>
           </v:shape>
         </w:pict>
@@ -6221,7 +6296,7 @@
     <w:p>
       <w:r>
         <w:pict w14:anchorId="727196F4">
-          <v:shape id="_x0000_i1046" type="#_x0000_t75" style="width:362.4pt;height:91.6pt">
+          <v:shape id="_x0000_i1036" type="#_x0000_t75" style="width:362.25pt;height:91.5pt">
             <v:imagedata r:id="rId64" o:title="devenv_2018-04-10_10-47-08"/>
           </v:shape>
         </w:pict>
@@ -6463,11 +6538,12 @@
         <w:rPr>
           <w:noProof/>
         </w:rPr>
+        <w:lastRenderedPageBreak/>
         <w:t>PostService’s GetCategoryName</w:t>
       </w:r>
       <w:r>
         <w:pict w14:anchorId="0F58E918">
-          <v:shape id="_x0000_i1047" type="#_x0000_t75" style="width:523.6pt;height:156pt">
+          <v:shape id="_x0000_i1037" type="#_x0000_t75" style="width:523.5pt;height:156pt">
             <v:imagedata r:id="rId66" o:title="devenv_2018-04-10_15-57-38"/>
           </v:shape>
         </w:pict>
@@ -6495,6 +6571,7 @@
       <w:r>
         <w:t xml:space="preserve">You can get the implementation from any </w:t>
       </w:r>
+      <w:proofErr w:type="gramStart"/>
       <w:r>
         <w:rPr>
           <w:rStyle w:val="CodeChar"/>
@@ -6502,7 +6579,11 @@
         <w:t>IPaginatedMenu</w:t>
       </w:r>
       <w:r>
-        <w:t xml:space="preserve">, but try implementing it by yourself. Just don’t forget to call </w:t>
+        <w:t>, but</w:t>
+      </w:r>
+      <w:proofErr w:type="gramEnd"/>
+      <w:r>
+        <w:t xml:space="preserve"> try implementing it by yourself. Just don’t forget to call </w:t>
       </w:r>
       <w:r>
         <w:rPr>
@@ -6558,7 +6639,7 @@
     <w:p>
       <w:r>
         <w:pict w14:anchorId="479BB0DB">
-          <v:shape id="_x0000_i1048" type="#_x0000_t75" style="width:127.6pt;height:43.6pt">
+          <v:shape id="_x0000_i1038" type="#_x0000_t75" style="width:127.5pt;height:43.5pt">
             <v:imagedata r:id="rId67" o:title="devenv_2018-04-10_11-03-01"/>
           </v:shape>
         </w:pict>
@@ -6614,7 +6695,7 @@
     <w:p>
       <w:r>
         <w:pict w14:anchorId="2FB92390">
-          <v:shape id="_x0000_i1049" type="#_x0000_t75" style="width:521.2pt;height:218.8pt">
+          <v:shape id="_x0000_i1039" type="#_x0000_t75" style="width:521.25pt;height:219pt">
             <v:imagedata r:id="rId68" o:title="devenv_2018-04-10_11-12-45"/>
           </v:shape>
         </w:pict>
@@ -6677,10 +6758,13 @@
           <w:noProof/>
         </w:rPr>
       </w:pPr>
-      <w:r>
-        <w:rPr>
-          <w:noProof/>
-        </w:rPr>
+      <w:bookmarkStart w:id="4" w:name="_GoBack"/>
+      <w:bookmarkEnd w:id="4"/>
+      <w:r>
+        <w:rPr>
+          <w:noProof/>
+        </w:rPr>
+        <w:lastRenderedPageBreak/>
         <w:t>SignUpMenu</w:t>
       </w:r>
     </w:p>
@@ -6744,7 +6828,7 @@
       </w:r>
       <w:r>
         <w:pict w14:anchorId="597FFB54">
-          <v:shape id="_x0000_i1050" type="#_x0000_t75" style="width:364.8pt;height:192.8pt">
+          <v:shape id="_x0000_i1040" type="#_x0000_t75" style="width:364.5pt;height:192.75pt">
             <v:imagedata r:id="rId69" o:title="devenv_2018-04-10_11-46-15"/>
           </v:shape>
         </w:pict>
@@ -6856,7 +6940,15 @@
     </w:p>
     <w:p>
       <w:r>
-        <w:t xml:space="preserve">Now, in order to visualize to the user what did he just wrote, we need to create a new label an insert it to it slot in the </w:t>
+        <w:t xml:space="preserve">Now, in order to visualize to the user what did he just </w:t>
+      </w:r>
+      <w:proofErr w:type="gramStart"/>
+      <w:r>
+        <w:t>wrote</w:t>
+      </w:r>
+      <w:proofErr w:type="gramEnd"/>
+      <w:r>
+        <w:t xml:space="preserve">, we need to create a new label an insert it to it slot in the </w:t>
       </w:r>
       <w:r>
         <w:rPr>
@@ -6880,7 +6972,15 @@
         <w:t>Buttons</w:t>
       </w:r>
       <w:r>
-        <w:t xml:space="preserve"> array. And finally we return </w:t>
+        <w:t xml:space="preserve"> array. And </w:t>
+      </w:r>
+      <w:proofErr w:type="gramStart"/>
+      <w:r>
+        <w:t>finally</w:t>
+      </w:r>
+      <w:proofErr w:type="gramEnd"/>
+      <w:r>
+        <w:t xml:space="preserve"> we return </w:t>
       </w:r>
       <w:r>
         <w:t>the current state of the menu:</w:t>
@@ -6978,6 +7078,7 @@
         <w:rPr>
           <w:noProof/>
         </w:rPr>
+        <w:lastRenderedPageBreak/>
         <w:drawing>
           <wp:inline distT="0" distB="0" distL="0" distR="0" wp14:anchorId="4CC284B5" wp14:editId="495AA95E">
             <wp:extent cx="5569585" cy="2687955"/>
@@ -7185,15 +7286,20 @@
     <w:p>
       <w:r>
         <w:pict w14:anchorId="3B650057">
-          <v:shape id="_x0000_i1051" type="#_x0000_t75" style="width:390.8pt;height:16.4pt">
+          <v:shape id="_x0000_i1041" type="#_x0000_t75" style="width:390.75pt;height:16.5pt">
             <v:imagedata r:id="rId74" o:title="devenv_2018-04-10_12-29-59"/>
           </v:shape>
         </w:pict>
       </w:r>
     </w:p>
     <w:p>
-      <w:r>
-        <w:t xml:space="preserve">Finally if success is false </w:t>
+      <w:proofErr w:type="gramStart"/>
+      <w:r>
+        <w:t>Finally</w:t>
+      </w:r>
+      <w:proofErr w:type="gramEnd"/>
+      <w:r>
+        <w:t xml:space="preserve"> if success is false </w:t>
       </w:r>
       <w:r>
         <w:t>throw exception with message “</w:t>
@@ -7220,7 +7326,7 @@
     <w:p>
       <w:r>
         <w:pict w14:anchorId="061AA478">
-          <v:shape id="_x0000_i1052" type="#_x0000_t75" style="width:341.6pt;height:86.4pt">
+          <v:shape id="_x0000_i1042" type="#_x0000_t75" style="width:342pt;height:86.25pt">
             <v:imagedata r:id="rId75" o:title="devenv_2018-04-10_12-36-13"/>
           </v:shape>
         </w:pict>
@@ -7322,6 +7428,7 @@
         <w:rPr>
           <w:noProof/>
         </w:rPr>
+        <w:lastRenderedPageBreak/>
         <w:t>LogOutCommand</w:t>
       </w:r>
     </w:p>
@@ -7463,7 +7570,7 @@
       </w:r>
       <w:r>
         <w:pict w14:anchorId="092836C7">
-          <v:shape id="_x0000_i1053" type="#_x0000_t75" style="width:522.4pt;height:99.6pt">
+          <v:shape id="_x0000_i1043" type="#_x0000_t75" style="width:522pt;height:99.75pt">
             <v:imagedata r:id="rId78" o:title="devenv_2018-04-10_12-45-24"/>
           </v:shape>
         </w:pict>
@@ -7486,7 +7593,7 @@
     <w:p>
       <w:r>
         <w:pict w14:anchorId="0B2820F9">
-          <v:shape id="_x0000_i1054" type="#_x0000_t75" style="width:440.4pt;height:86.8pt">
+          <v:shape id="_x0000_i1044" type="#_x0000_t75" style="width:440.25pt;height:87pt">
             <v:imagedata r:id="rId79" o:title="devenv_2018-04-10_12-49-38"/>
           </v:shape>
         </w:pict>
@@ -7556,8 +7663,13 @@
       </w:r>
     </w:p>
     <w:p>
-      <w:r>
-        <w:t xml:space="preserve">Finally we need to add the new user to </w:t>
+      <w:proofErr w:type="gramStart"/>
+      <w:r>
+        <w:t>Finally</w:t>
+      </w:r>
+      <w:proofErr w:type="gramEnd"/>
+      <w:r>
+        <w:t xml:space="preserve"> we need to add the new user to </w:t>
       </w:r>
       <w:r>
         <w:rPr>
@@ -7611,7 +7723,7 @@
     <w:p>
       <w:r>
         <w:pict w14:anchorId="32BBE957">
-          <v:shape id="_x0000_i1055" type="#_x0000_t75" style="width:226.8pt;height:84.8pt">
+          <v:shape id="_x0000_i1045" type="#_x0000_t75" style="width:226.5pt;height:84.75pt">
             <v:imagedata r:id="rId81" o:title="devenv_2018-04-10_12-59-35"/>
           </v:shape>
         </w:pict>
@@ -7662,6 +7774,7 @@
         <w:rPr>
           <w:noProof/>
         </w:rPr>
+        <w:lastRenderedPageBreak/>
         <w:drawing>
           <wp:inline distT="0" distB="0" distL="0" distR="0" wp14:anchorId="7308DC20" wp14:editId="74640676">
             <wp:extent cx="5966460" cy="729615"/>
@@ -7720,15 +7833,20 @@
     <w:p>
       <w:r>
         <w:pict w14:anchorId="11CD76E9">
-          <v:shape id="_x0000_i1056" type="#_x0000_t75" style="width:520.8pt;height:73.6pt">
+          <v:shape id="_x0000_i1046" type="#_x0000_t75" style="width:521.25pt;height:73.5pt">
             <v:imagedata r:id="rId83" o:title="devenv_2018-04-10_13-08-04"/>
           </v:shape>
         </w:pict>
       </w:r>
     </w:p>
     <w:p>
-      <w:r>
-        <w:t>Finally you need to reset session, log in the acquired user and return true at the end.</w:t>
+      <w:proofErr w:type="gramStart"/>
+      <w:r>
+        <w:t>Finally</w:t>
+      </w:r>
+      <w:proofErr w:type="gramEnd"/>
+      <w:r>
+        <w:t xml:space="preserve"> you need to reset session, log in the acquired user and return true at the end.</w:t>
       </w:r>
     </w:p>
     <w:p>
@@ -7870,7 +7988,7 @@
           <w:lang w:val="bg-BG"/>
         </w:rPr>
         <w:pict w14:anchorId="4A77F805">
-          <v:shape id="_x0000_i1057" type="#_x0000_t75" style="width:516.8pt;height:129.2pt">
+          <v:shape id="_x0000_i1047" type="#_x0000_t75" style="width:516.75pt;height:129pt">
             <v:imagedata r:id="rId85" o:title="devenv_2018-04-10_16-07-37"/>
           </v:shape>
         </w:pict>
@@ -8019,6 +8137,7 @@
         <w:rPr>
           <w:noProof/>
         </w:rPr>
+        <w:lastRenderedPageBreak/>
         <w:t>PostService’s GetPostViewModel</w:t>
       </w:r>
     </w:p>
@@ -8269,7 +8388,7 @@
     <w:p>
       <w:r>
         <w:pict w14:anchorId="124A5500">
-          <v:shape id="_x0000_i1058" type="#_x0000_t75" style="width:418pt;height:98.8pt">
+          <v:shape id="_x0000_i1048" type="#_x0000_t75" style="width:417.75pt;height:99pt">
             <v:imagedata r:id="rId89" o:title="devenv_2018-04-10_14-11-29"/>
           </v:shape>
         </w:pict>
@@ -8310,7 +8429,7 @@
     <w:p>
       <w:r>
         <w:pict w14:anchorId="6AAAAED3">
-          <v:shape id="_x0000_i1059" type="#_x0000_t75" style="width:510.8pt;height:114pt">
+          <v:shape id="_x0000_i1049" type="#_x0000_t75" style="width:510.75pt;height:114pt">
             <v:imagedata r:id="rId90" o:title="devenv_2018-04-10_14-29-11"/>
           </v:shape>
         </w:pict>
@@ -8357,8 +8476,9 @@
     </w:p>
     <w:p>
       <w:r>
+        <w:lastRenderedPageBreak/>
         <w:pict w14:anchorId="61B6FB8B">
-          <v:shape id="_x0000_i1060" type="#_x0000_t75" style="width:520.8pt;height:138pt">
+          <v:shape id="_x0000_i1050" type="#_x0000_t75" style="width:521.25pt;height:138pt">
             <v:imagedata r:id="rId91" o:title="devenv_2018-04-10_14-39-19"/>
           </v:shape>
         </w:pict>
@@ -8412,7 +8532,7 @@
     <w:p>
       <w:r>
         <w:pict w14:anchorId="452B0725">
-          <v:shape id="_x0000_i1061" type="#_x0000_t75" style="width:521.2pt;height:129.2pt">
+          <v:shape id="_x0000_i1051" type="#_x0000_t75" style="width:521.25pt;height:129pt">
             <v:imagedata r:id="rId92" o:title="devenv_2018-04-10_14-49-33"/>
           </v:shape>
         </w:pict>
@@ -8426,7 +8546,7 @@
     <w:p>
       <w:r>
         <w:pict w14:anchorId="648BE539">
-          <v:shape id="_x0000_i1062" type="#_x0000_t75" style="width:521.6pt;height:194pt">
+          <v:shape id="_x0000_i1052" type="#_x0000_t75" style="width:521.25pt;height:194.25pt">
             <v:imagedata r:id="rId93" o:title="devenv_2018-04-10_14-54-00"/>
           </v:shape>
         </w:pict>
@@ -8540,6 +8660,7 @@
         <w:rPr>
           <w:noProof/>
         </w:rPr>
+        <w:lastRenderedPageBreak/>
         <w:t>PostCommand</w:t>
       </w:r>
     </w:p>
@@ -8601,7 +8722,15 @@
         <w:t>userId</w:t>
       </w:r>
       <w:r>
-        <w:t xml:space="preserve"> from the injected session and the other information needed from the arg array:</w:t>
+        <w:t xml:space="preserve"> from the injected session and the other information needed from the </w:t>
+      </w:r>
+      <w:proofErr w:type="spellStart"/>
+      <w:r>
+        <w:t>arg</w:t>
+      </w:r>
+      <w:proofErr w:type="spellEnd"/>
+      <w:r>
+        <w:t xml:space="preserve"> array:</w:t>
       </w:r>
     </w:p>
     <w:p>
@@ -8753,22 +8882,32 @@
       </w:r>
     </w:p>
     <w:p>
-      <w:r>
-        <w:t>First we begin with validation for any of the three strings and throwing an exception if any of those validations fail.</w:t>
+      <w:proofErr w:type="gramStart"/>
+      <w:r>
+        <w:t>First</w:t>
+      </w:r>
+      <w:proofErr w:type="gramEnd"/>
+      <w:r>
+        <w:t xml:space="preserve"> we begin with validation for any of the three strings and throwing an exception if any of those validations fail.</w:t>
       </w:r>
     </w:p>
     <w:p>
       <w:r>
         <w:pict w14:anchorId="70F9C2E1">
-          <v:shape id="_x0000_i1063" type="#_x0000_t75" style="width:370.8pt;height:114pt">
+          <v:shape id="_x0000_i1053" type="#_x0000_t75" style="width:370.5pt;height:114pt">
             <v:imagedata r:id="rId97" o:title="devenv_2018-04-10_15-16-04"/>
           </v:shape>
         </w:pict>
       </w:r>
     </w:p>
     <w:p>
-      <w:r>
-        <w:t>Next we need to ensure that there is a category with such name:</w:t>
+      <w:proofErr w:type="gramStart"/>
+      <w:r>
+        <w:t>Next</w:t>
+      </w:r>
+      <w:proofErr w:type="gramEnd"/>
+      <w:r>
+        <w:t xml:space="preserve"> we need to ensure that there is a category with such name:</w:t>
       </w:r>
     </w:p>
     <w:p>
@@ -8966,7 +9105,15 @@
     </w:p>
     <w:p>
       <w:r>
-        <w:t>And finally we are ready to create a new post and save it i</w:t>
+        <w:t xml:space="preserve">And </w:t>
+      </w:r>
+      <w:proofErr w:type="gramStart"/>
+      <w:r>
+        <w:t>finally</w:t>
+      </w:r>
+      <w:proofErr w:type="gramEnd"/>
+      <w:r>
+        <w:t xml:space="preserve"> we are ready to create a new post and save it i</w:t>
       </w:r>
       <w:r>
         <w:t>n a</w:t>
@@ -8992,6 +9139,7 @@
         <w:rPr>
           <w:noProof/>
         </w:rPr>
+        <w:lastRenderedPageBreak/>
         <w:drawing>
           <wp:inline distT="0" distB="0" distL="0" distR="0" wp14:anchorId="1EF8DFCB" wp14:editId="4354F241">
             <wp:extent cx="6626225" cy="1412447"/>
@@ -9101,9 +9249,11 @@
       <w:pPr>
         <w:pStyle w:val="Heading2"/>
       </w:pPr>
+      <w:proofErr w:type="spellStart"/>
       <w:r>
         <w:t>AddReplyMenu</w:t>
       </w:r>
+      <w:proofErr w:type="spellEnd"/>
     </w:p>
     <w:p/>
     <w:p/>
@@ -9287,7 +9437,7 @@
         </mc:Choice>
         <mc:Fallback>
           <w:pict>
-            <v:line w14:anchorId="482F5E20" id="Straight Connector 19" o:spid="_x0000_s1026" style="position:absolute;flip:y;z-index:251660288;visibility:visible;mso-wrap-style:square;mso-width-percent:0;mso-height-percent:0;mso-wrap-distance-left:9pt;mso-wrap-distance-top:0;mso-wrap-distance-right:9pt;mso-wrap-distance-bottom:0;mso-position-horizontal:absolute;mso-position-horizontal-relative:text;mso-position-vertical:absolute;mso-position-vertical-relative:text;mso-width-percent:0;mso-height-percent:0;mso-width-relative:page;mso-height-relative:page" from="-.1pt,5.2pt" to="520.7pt,5.2pt" o:gfxdata="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" strokecolor="#f37123" strokeweight="1pt">
+            <v:line w14:anchorId="24C2B570" id="Straight Connector 19" o:spid="_x0000_s1026" style="position:absolute;flip:y;z-index:251660288;visibility:visible;mso-wrap-style:square;mso-width-percent:0;mso-height-percent:0;mso-wrap-distance-left:9pt;mso-wrap-distance-top:0;mso-wrap-distance-right:9pt;mso-wrap-distance-bottom:0;mso-position-horizontal:absolute;mso-position-horizontal-relative:text;mso-position-vertical:absolute;mso-position-vertical-relative:text;mso-width-percent:0;mso-height-percent:0;mso-width-relative:page;mso-height-relative:page" from="-.1pt,5.2pt" to="520.7pt,5.2pt" o:gfxdata="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" strokecolor="#f37123" strokeweight="1pt">
               <v:stroke endcap="round"/>
             </v:line>
           </w:pict>
@@ -9410,7 +9560,7 @@
                                 <wp:extent cx="201930" cy="201930"/>
                                 <wp:effectExtent l="0" t="0" r="7620" b="7620"/>
                                 <wp:docPr id="12" name="Picture 12">
-                                  <a:hlinkClick xmlns:a="http://schemas.openxmlformats.org/drawingml/2006/main" r:id="rId1"/>
+                                  <a:hlinkClick xmlns:a="http://schemas.openxmlformats.org/drawingml/2006/main" r:id="rId3"/>
                                 </wp:docPr>
                                 <wp:cNvGraphicFramePr>
                                   <a:graphicFrameLocks xmlns:a="http://schemas.openxmlformats.org/drawingml/2006/main" noChangeAspect="1"/>
@@ -9420,7 +9570,7 @@
                                     <pic:pic xmlns:pic="http://schemas.openxmlformats.org/drawingml/2006/picture">
                                       <pic:nvPicPr>
                                         <pic:cNvPr id="0" name="Picture 19">
-                                          <a:hlinkClick r:id="rId3"/>
+                                          <a:hlinkClick r:id="rId1"/>
                                         </pic:cNvPr>
                                         <pic:cNvPicPr>
                                           <a:picLocks noChangeAspect="1" noChangeArrowheads="1"/>
@@ -10031,7 +10181,7 @@
                           <wp:extent cx="201930" cy="201930"/>
                           <wp:effectExtent l="0" t="0" r="7620" b="7620"/>
                           <wp:docPr id="12" name="Picture 12">
-                            <a:hlinkClick xmlns:a="http://schemas.openxmlformats.org/drawingml/2006/main" r:id="rId1"/>
+                            <a:hlinkClick xmlns:a="http://schemas.openxmlformats.org/drawingml/2006/main" r:id="rId3"/>
                           </wp:docPr>
                           <wp:cNvGraphicFramePr>
                             <a:graphicFrameLocks xmlns:a="http://schemas.openxmlformats.org/drawingml/2006/main" noChangeAspect="1"/>
@@ -10041,7 +10191,7 @@
                               <pic:pic xmlns:pic="http://schemas.openxmlformats.org/drawingml/2006/picture">
                                 <pic:nvPicPr>
                                   <pic:cNvPr id="0" name="Picture 19">
-                                    <a:hlinkClick r:id="rId1"/>
+                                    <a:hlinkClick r:id="rId3"/>
                                   </pic:cNvPr>
                                   <pic:cNvPicPr>
                                     <a:picLocks noChangeAspect="1" noChangeArrowheads="1"/>
@@ -12371,6 +12521,7 @@
     <w:lsdException w:name="HTML Sample" w:semiHidden="1" w:unhideWhenUsed="1"/>
     <w:lsdException w:name="HTML Typewriter" w:semiHidden="1" w:unhideWhenUsed="1"/>
     <w:lsdException w:name="HTML Variable" w:semiHidden="1" w:unhideWhenUsed="1"/>
+    <w:lsdException w:name="Normal Table" w:semiHidden="1" w:unhideWhenUsed="1"/>
     <w:lsdException w:name="annotation subject" w:semiHidden="1" w:unhideWhenUsed="1"/>
     <w:lsdException w:name="No List" w:semiHidden="1" w:unhideWhenUsed="1"/>
     <w:lsdException w:name="Outline List 1" w:semiHidden="1" w:unhideWhenUsed="1"/>
@@ -12414,8 +12565,10 @@
     <w:lsdException w:name="Table Elegant" w:semiHidden="1" w:unhideWhenUsed="1"/>
     <w:lsdException w:name="Table Professional" w:semiHidden="1" w:unhideWhenUsed="1"/>
     <w:lsdException w:name="Table Subtle 1" w:semiHidden="1" w:unhideWhenUsed="1"/>
+    <w:lsdException w:name="Table Subtle 2" w:semiHidden="1" w:unhideWhenUsed="1"/>
     <w:lsdException w:name="Table Web 1" w:semiHidden="1" w:unhideWhenUsed="1"/>
     <w:lsdException w:name="Table Web 2" w:semiHidden="1" w:unhideWhenUsed="1"/>
+    <w:lsdException w:name="Table Web 3" w:semiHidden="1" w:unhideWhenUsed="1"/>
     <w:lsdException w:name="Balloon Text" w:semiHidden="1" w:unhideWhenUsed="1"/>
     <w:lsdException w:name="Table Grid" w:uiPriority="59"/>
     <w:lsdException w:name="Table Theme" w:semiHidden="1" w:unhideWhenUsed="1"/>
@@ -13368,7 +13521,7 @@
 </file>
 
 <file path=customXml/itemProps1.xml><?xml version="1.0" encoding="utf-8"?>
-<ds:datastoreItem xmlns:ds="http://schemas.openxmlformats.org/officeDocument/2006/customXml" ds:itemID="{44FEAE24-3B34-4C3F-9FC5-C6D942204129}">
+<ds:datastoreItem xmlns:ds="http://schemas.openxmlformats.org/officeDocument/2006/customXml" ds:itemID="{0AA35576-7D4C-4A84-9803-6DA81BD7AFFC}">
   <ds:schemaRefs>
     <ds:schemaRef ds:uri="http://schemas.openxmlformats.org/officeDocument/2006/bibliography"/>
   </ds:schemaRefs>

</xml_diff>